<commit_message>
after attempt to merge in leftnav branch
</commit_message>
<xml_diff>
--- a/status/TruMedical_WP_ToDo_0102.docx
+++ b/status/TruMedical_WP_ToDo_0102.docx
@@ -5657,56 +5657,128 @@
       </w:r>
     </w:p>
     <w:p>
-      <w:r>
-        <w:rPr>
-          <w:color w:val="0000FF"/>
-        </w:rPr>
-        <w:tab/>
-      </w:r>
-      <w:r>
+      <w:pPr>
+        <w:rPr>
+          <w:color w:val="008000"/>
+        </w:rPr>
+      </w:pPr>
+      <w:r>
+        <w:rPr>
+          <w:color w:val="008000"/>
+        </w:rPr>
+        <w:tab/>
+      </w:r>
+      <w:r>
+        <w:rPr>
+          <w:color w:val="008000"/>
+        </w:rPr>
         <w:t>1</w:t>
       </w:r>
       <w:r>
+        <w:rPr>
+          <w:color w:val="008000"/>
+        </w:rPr>
         <w:t xml:space="preserve">. </w:t>
       </w:r>
       <w:r>
+        <w:rPr>
+          <w:color w:val="008000"/>
+        </w:rPr>
         <w:t>Breadcrumb trail</w:t>
       </w:r>
-    </w:p>
-    <w:p>
-      <w:r>
-        <w:tab/>
-      </w:r>
-      <w:r>
+      <w:r>
+        <w:rPr>
+          <w:color w:val="008000"/>
+        </w:rPr>
+        <w:t xml:space="preserve"> [DONE] 1/2</w:t>
+      </w:r>
+    </w:p>
+    <w:p>
+      <w:pPr>
+        <w:rPr>
+          <w:color w:val="008000"/>
+        </w:rPr>
+      </w:pPr>
+      <w:r>
+        <w:rPr>
+          <w:color w:val="008000"/>
+        </w:rPr>
+        <w:tab/>
+      </w:r>
+      <w:r>
+        <w:rPr>
+          <w:color w:val="008000"/>
+        </w:rPr>
         <w:tab/>
         <w:t xml:space="preserve">1. </w:t>
       </w:r>
       <w:r>
+        <w:rPr>
+          <w:color w:val="008000"/>
+        </w:rPr>
         <w:t>R</w:t>
       </w:r>
       <w:r>
+        <w:rPr>
+          <w:color w:val="008000"/>
+        </w:rPr>
         <w:t xml:space="preserve">ebuild </w:t>
       </w:r>
       <w:r>
+        <w:rPr>
+          <w:color w:val="008000"/>
+        </w:rPr>
         <w:t>it</w:t>
       </w:r>
       <w:r>
+        <w:rPr>
+          <w:color w:val="008000"/>
+        </w:rPr>
         <w:t xml:space="preserve"> trail to walk up category tree to root regardless of how deep it is</w:t>
       </w:r>
       <w:r>
+        <w:rPr>
+          <w:color w:val="008000"/>
+        </w:rPr>
         <w:t xml:space="preserve">. </w:t>
       </w:r>
-    </w:p>
-    <w:p>
-      <w:r>
-        <w:tab/>
-      </w:r>
-      <w:r>
+      <w:r>
+        <w:rPr>
+          <w:color w:val="008000"/>
+        </w:rPr>
+        <w:t>[DONE]</w:t>
+      </w:r>
+    </w:p>
+    <w:p>
+      <w:pPr>
+        <w:rPr>
+          <w:color w:val="008000"/>
+        </w:rPr>
+      </w:pPr>
+      <w:r>
+        <w:rPr>
+          <w:color w:val="008000"/>
+        </w:rPr>
+        <w:tab/>
+      </w:r>
+      <w:r>
+        <w:rPr>
+          <w:color w:val="008000"/>
+        </w:rPr>
         <w:tab/>
         <w:t xml:space="preserve">2. </w:t>
       </w:r>
       <w:r>
+        <w:rPr>
+          <w:color w:val="008000"/>
+        </w:rPr>
         <w:t xml:space="preserve">Make it into a shared partial, and rewrite all views that include a breakcrumb to render it as a partial. </w:t>
+      </w:r>
+      <w:r>
+        <w:rPr>
+          <w:color w:val="008000"/>
+        </w:rPr>
+        <w:t xml:space="preserve"> [DONE] 1/2</w:t>
       </w:r>
     </w:p>
     <w:p>
@@ -6100,7 +6172,7 @@
         <w:rStyle w:val="PageNumber"/>
         <w:noProof/>
       </w:rPr>
-      <w:t>6</w:t>
+      <w:t>12</w:t>
     </w:r>
     <w:r>
       <w:rPr>

</xml_diff>